<commit_message>
Añadir alimento - FIN
Se termina la función de añadir alimento separada en dos partes, la primera visual, se encuentra en el MAIN, y la segunda, la parte de comprobación y almacenamiento se encuentre en el AdminBase
</commit_message>
<xml_diff>
--- a/Plantilla TFG/APARTADO 2.docx
+++ b/Plantilla TFG/APARTADO 2.docx
@@ -61,7 +61,25 @@
         <w:pStyle w:val="Ttulo2"/>
       </w:pPr>
       <w:r>
-        <w:t>Objetivos específicos</w:t>
+        <w:t>Objetivos específicos como finalidad</w:t>
+      </w:r>
+    </w:p>
+    <w:p>
+      <w:r>
+        <w:t>ESCRIBIR LOS OBJETIVOS QUE SE QUERÍAN MARCAR PARA LA FINALIDAD DEL PROYECTO.</w:t>
+      </w:r>
+      <w:bookmarkStart w:id="0" w:name="_GoBack"/>
+      <w:bookmarkEnd w:id="0"/>
+    </w:p>
+    <w:p>
+      <w:pPr>
+        <w:pStyle w:val="Ttulo2"/>
+      </w:pPr>
+      <w:r>
+        <w:t xml:space="preserve">Objetivos </w:t>
+      </w:r>
+      <w:r>
+        <w:t>incrementales del desarrollo</w:t>
       </w:r>
     </w:p>
     <w:p>
@@ -78,7 +96,13 @@
         </w:numPr>
       </w:pPr>
       <w:r>
-        <w:t>La idea, lo primero de todo ha desarrollar fue la idea, había que conseguir una idea original, para una herramienta original, algo que cubriera alguna necesidad del mundo actual, y que fuera original.</w:t>
+        <w:t>La idea</w:t>
+      </w:r>
+      <w:r>
+        <w:t>: L</w:t>
+      </w:r>
+      <w:r>
+        <w:t>o primero de todo ha desarrollar fue la idea, había que conseguir una idea original, para una herramienta original, algo que cubriera alguna necesidad del mundo actual, y que fuera original.</w:t>
       </w:r>
       <w:r>
         <w:t xml:space="preserve"> Entonces decidí unir los conocimientos adquiridos estos años de estudio, con un tema de interés actual y en auge. De ahí surgió la idea, </w:t>
@@ -116,7 +140,11 @@
         <w:t>Una vez aclarado todo concepto teórico sobre el desarrollo</w:t>
       </w:r>
       <w:r>
-        <w:t>, se paso a pensar los objetivos a nivel de desarrollo software, y se llevo a cabo la creación y estructura de la base de datos, se crearon dos colecciones los alimentos y los usuarios, con sus diferentes características para el posterior tratamiento de los datos.</w:t>
+        <w:t xml:space="preserve">, se paso a pensar los objetivos a nivel de desarrollo software, y se llevo a cabo la creación y estructura de la </w:t>
+      </w:r>
+      <w:r>
+        <w:lastRenderedPageBreak/>
+        <w:t>base de datos, se crearon dos colecciones los alimentos y los usuarios, con sus diferentes características para el posterior tratamiento de los datos.</w:t>
       </w:r>
     </w:p>
     <w:p>
@@ -128,7 +156,6 @@
         </w:numPr>
       </w:pPr>
       <w:r>
-        <w:lastRenderedPageBreak/>
         <w:t xml:space="preserve">Una vez pensada la mejor disposición y estructura de las bases de datos, se empezó a crear el esqueleto del programa, se desarrollo una aplicación de línea de comandos, </w:t>
       </w:r>
       <w:proofErr w:type="gramStart"/>
@@ -214,8 +241,6 @@
       <w:r>
         <w:t>A CONTINUAR….</w:t>
       </w:r>
-      <w:bookmarkStart w:id="0" w:name="_GoBack"/>
-      <w:bookmarkEnd w:id="0"/>
     </w:p>
     <w:sectPr>
       <w:pgSz w:w="11906" w:h="16838"/>

</xml_diff>

<commit_message>
Informe - Apartados 1 y 2
Se termina la introdución del informe pr el momento y se añade información al apartado 2
</commit_message>
<xml_diff>
--- a/Plantilla TFG/APARTADO 2.docx
+++ b/Plantilla TFG/APARTADO 2.docx
@@ -66,10 +66,13 @@
     </w:p>
     <w:p>
       <w:r>
-        <w:t>ESCRIBIR LOS OBJETIVOS QUE SE QUERÍAN MARCAR PARA LA FINALIDAD DEL PROYECTO.</w:t>
+        <w:t xml:space="preserve">ESCRIBIR LOS OBJETIVOS </w:t>
       </w:r>
       <w:bookmarkStart w:id="0" w:name="_GoBack"/>
       <w:bookmarkEnd w:id="0"/>
+      <w:r>
+        <w:t>QUE SE QUERÍAN MARCAR PARA LA FINALIDAD DEL PROYECTO.</w:t>
+      </w:r>
     </w:p>
     <w:p>
       <w:pPr>
@@ -158,11 +161,9 @@
       <w:r>
         <w:t xml:space="preserve">Una vez pensada la mejor disposición y estructura de las bases de datos, se empezó a crear el esqueleto del programa, se desarrollo una aplicación de línea de comandos, </w:t>
       </w:r>
-      <w:proofErr w:type="gramStart"/>
-      <w:r>
-        <w:t>que</w:t>
-      </w:r>
-      <w:proofErr w:type="gramEnd"/>
+      <w:r>
+        <w:t>que,</w:t>
+      </w:r>
       <w:r>
         <w:t xml:space="preserve"> de manera básica y lineal, te pedía comprobación de usuarios y te mostraba la comida.</w:t>
       </w:r>
@@ -213,19 +214,15 @@
       <w:r>
         <w:t xml:space="preserve">En este punto ya habíamos conseguido una aplicación sencilla y básica y había que empezar a cubrir las necesidades del usuario. Era necesario que el usuario pudiera cambiar su elección, que tuviera a la vista la información de cada comida, y la información sobre su día a día. Aquí se creo el tronco del programa, que se basa en actualizar todas las comidas cada vez que se actualiza los datos del actual día del cliente. Para esto se </w:t>
       </w:r>
-      <w:proofErr w:type="spellStart"/>
-      <w:r>
-        <w:t>creo</w:t>
-      </w:r>
-      <w:proofErr w:type="spellEnd"/>
+      <w:r>
+        <w:t>creó</w:t>
+      </w:r>
       <w:r>
         <w:t xml:space="preserve"> el </w:t>
       </w:r>
-      <w:proofErr w:type="spellStart"/>
-      <w:r>
-        <w:t>modulo</w:t>
-      </w:r>
-      <w:proofErr w:type="spellEnd"/>
+      <w:r>
+        <w:t>módulo</w:t>
+      </w:r>
       <w:r>
         <w:t xml:space="preserve"> vista.</w:t>
       </w:r>
@@ -239,7 +236,19 @@
         </w:numPr>
       </w:pPr>
       <w:r>
-        <w:t>A CONTINUAR….</w:t>
+        <w:t>Una vez la aplicación funcionando, y todos los algoritmos haciendo su correspondiente trabajo toco perfilar detalles, a simple vista, de menor importancia, pero que en verdad juega un gran papel en el objetivo final del proyecto, se empezó a crear el sistema de gráficos e historiales, para que los usuarios pudieran aprender de sus errores, y tener un seguimiento de su avance desde el inicio del programa.</w:t>
+      </w:r>
+    </w:p>
+    <w:p>
+      <w:pPr>
+        <w:pStyle w:val="Prrafodelista"/>
+        <w:numPr>
+          <w:ilvl w:val="0"/>
+          <w:numId w:val="1"/>
+        </w:numPr>
+      </w:pPr>
+      <w:r>
+        <w:t>Cuando por fin se crearon los gráficos, y teníamos el programa operativo, se decidió dar la posibilidad al usuario de añadir nuevos menús a la aplicación, permitiendo un mayor crecimiento y rompiendo uno de los grandes limites que presentaba el proyecto. Junto con este punto se creó la posibilidad de que un nuevo usuario se registrará en el programa.</w:t>
       </w:r>
     </w:p>
     <w:sectPr>

</xml_diff>

<commit_message>
Informe - Apartados 2,4 y 5
Se avanzan en los apartados nombreados con anterioridad
</commit_message>
<xml_diff>
--- a/Plantilla TFG/APARTADO 2.docx
+++ b/Plantilla TFG/APARTADO 2.docx
@@ -66,13 +66,210 @@
     </w:p>
     <w:p>
       <w:r>
-        <w:t xml:space="preserve">ESCRIBIR LOS OBJETIVOS </w:t>
-      </w:r>
+        <w:t>En este subapartado se expondrán los diferentes objetivos que fueron pautando el proyecto final. Toda aquella característica, opción o detalle que se ha llevado a cabo a lo largo del proyecto ha sido para cumplimentar alguno de los puntos expuestos a continuación.</w:t>
+      </w:r>
+    </w:p>
+    <w:p>
+      <w:pPr>
+        <w:pStyle w:val="Prrafodelista"/>
+        <w:numPr>
+          <w:ilvl w:val="0"/>
+          <w:numId w:val="2"/>
+        </w:numPr>
+      </w:pPr>
+      <w:r>
+        <w:t>El Usuario podrá iniciar sesión a través de su DNI y la contraseña que él mismo haya escogido</w:t>
+      </w:r>
+    </w:p>
+    <w:p>
+      <w:pPr>
+        <w:pStyle w:val="Prrafodelista"/>
+        <w:numPr>
+          <w:ilvl w:val="0"/>
+          <w:numId w:val="2"/>
+        </w:numPr>
+      </w:pPr>
+      <w:r>
+        <w:t>Un nuevo usuario podrá registrarse, para hacer uso de la aplicación, siguiendo un formulario básico.</w:t>
+      </w:r>
+    </w:p>
+    <w:p>
+      <w:pPr>
+        <w:pStyle w:val="Prrafodelista"/>
+        <w:numPr>
+          <w:ilvl w:val="0"/>
+          <w:numId w:val="2"/>
+        </w:numPr>
+      </w:pPr>
+      <w:r>
+        <w:t>El usuario podrá navegar libremente por la interfaz, de manera ergonómica y sencilla.</w:t>
+      </w:r>
+    </w:p>
+    <w:p>
+      <w:pPr>
+        <w:pStyle w:val="Prrafodelista"/>
+        <w:numPr>
+          <w:ilvl w:val="0"/>
+          <w:numId w:val="2"/>
+        </w:numPr>
+      </w:pPr>
+      <w:r>
+        <w:t>Un usuario podrá ver su información y editarla, siempre que lo desee.</w:t>
+      </w:r>
+    </w:p>
+    <w:p>
+      <w:pPr>
+        <w:pStyle w:val="Prrafodelista"/>
+        <w:numPr>
+          <w:ilvl w:val="0"/>
+          <w:numId w:val="2"/>
+        </w:numPr>
+      </w:pPr>
+      <w:r>
+        <w:t xml:space="preserve">Se le recomendará al usuario el menú </w:t>
+      </w:r>
+      <w:r>
+        <w:t>más</w:t>
+      </w:r>
+      <w:r>
+        <w:t xml:space="preserve"> adecuado </w:t>
+      </w:r>
+      <w:r>
+        <w:t>en base a sus características</w:t>
+      </w:r>
+      <w:r>
+        <w:t>.</w:t>
+      </w:r>
+    </w:p>
+    <w:p>
+      <w:pPr>
+        <w:pStyle w:val="Prrafodelista"/>
+        <w:numPr>
+          <w:ilvl w:val="0"/>
+          <w:numId w:val="2"/>
+        </w:numPr>
+      </w:pPr>
+      <w:r>
+        <w:t>Las recomendaciones variaran en base a la selección del usuario, manteniendo siempre la mayor coherencia en cuanta a la recomendación, con las necesidades del usuario, creando una experiencia adaptativa a este y completa.</w:t>
+      </w:r>
+    </w:p>
+    <w:p>
+      <w:pPr>
+        <w:pStyle w:val="Prrafodelista"/>
+        <w:numPr>
+          <w:ilvl w:val="0"/>
+          <w:numId w:val="2"/>
+        </w:numPr>
+      </w:pPr>
+      <w:r>
+        <w:t>El usuario podrá consultar el manual de uso en todo momento, por si alguna duda le surge.</w:t>
+      </w:r>
+    </w:p>
+    <w:p>
+      <w:pPr>
+        <w:pStyle w:val="Prrafodelista"/>
+        <w:numPr>
+          <w:ilvl w:val="0"/>
+          <w:numId w:val="2"/>
+        </w:numPr>
+      </w:pPr>
+      <w:r>
+        <w:t>Se cargará de manera automática las elecciones del usuario.</w:t>
+      </w:r>
+    </w:p>
+    <w:p>
+      <w:pPr>
+        <w:pStyle w:val="Prrafodelista"/>
+        <w:numPr>
+          <w:ilvl w:val="0"/>
+          <w:numId w:val="2"/>
+        </w:numPr>
+      </w:pPr>
+      <w:r>
+        <w:t xml:space="preserve">El usuario podrá añadir nuevos alimentos a la base de datos, cuya calidad se hallará en base al </w:t>
+      </w:r>
+      <w:proofErr w:type="spellStart"/>
+      <w:r>
+        <w:t>computo</w:t>
+      </w:r>
+      <w:proofErr w:type="spellEnd"/>
+      <w:r>
+        <w:t>: NUTRISCORE.</w:t>
+      </w:r>
+    </w:p>
+    <w:p>
+      <w:pPr>
+        <w:pStyle w:val="Prrafodelista"/>
+        <w:numPr>
+          <w:ilvl w:val="0"/>
+          <w:numId w:val="2"/>
+        </w:numPr>
+      </w:pPr>
+      <w:r>
+        <w:t>El usuario podrá refrescar en caso de que ninguna opción le gusta desatando opciones de peor calidad.</w:t>
+      </w:r>
+    </w:p>
+    <w:p>
+      <w:pPr>
+        <w:pStyle w:val="Prrafodelista"/>
+        <w:numPr>
+          <w:ilvl w:val="0"/>
+          <w:numId w:val="2"/>
+        </w:numPr>
+      </w:pPr>
+      <w:r>
+        <w:lastRenderedPageBreak/>
+        <w:t>Se mantendrá un registro semanal para su consulta, además de una serie de gráficos para el aprendizaje del usuario sobre el proyecto</w:t>
+      </w:r>
+    </w:p>
+    <w:p>
+      <w:pPr>
+        <w:pStyle w:val="Prrafodelista"/>
+        <w:numPr>
+          <w:ilvl w:val="0"/>
+          <w:numId w:val="2"/>
+        </w:numPr>
+      </w:pPr>
+      <w:r>
+        <w:t>Se buscará que el proyecto, mecanice una enseñanza del tipo: aprender a aprender, para llegar al usuario de manera que el mismo vaya enderezando su camino.</w:t>
+      </w:r>
+    </w:p>
+    <w:p>
+      <w:pPr>
+        <w:pStyle w:val="Prrafodelista"/>
+        <w:numPr>
+          <w:ilvl w:val="0"/>
+          <w:numId w:val="2"/>
+        </w:numPr>
+      </w:pPr>
+      <w:r>
+        <w:t>Se podrá elegir entre diferentes estilos de diseño para la comodidad del usuario</w:t>
+      </w:r>
+    </w:p>
+    <w:p>
+      <w:pPr>
+        <w:pStyle w:val="Prrafodelista"/>
+        <w:numPr>
+          <w:ilvl w:val="0"/>
+          <w:numId w:val="2"/>
+        </w:numPr>
+      </w:pPr>
+      <w:r>
+        <w:t xml:space="preserve">Se podrá guardar las elecciones del usuario, de esta manera se </w:t>
+      </w:r>
+      <w:proofErr w:type="gramStart"/>
+      <w:r>
+        <w:t>llevara</w:t>
+      </w:r>
+      <w:proofErr w:type="gramEnd"/>
+      <w:r>
+        <w:t xml:space="preserve"> un registro.</w:t>
+      </w:r>
+    </w:p>
+    <w:p/>
+    <w:p>
       <w:bookmarkStart w:id="0" w:name="_GoBack"/>
       <w:bookmarkEnd w:id="0"/>
-      <w:r>
-        <w:t>QUE SE QUERÍAN MARCAR PARA LA FINALIDAD DEL PROYECTO.</w:t>
-      </w:r>
     </w:p>
     <w:p>
       <w:pPr>
@@ -143,99 +340,96 @@
         <w:t>Una vez aclarado todo concepto teórico sobre el desarrollo</w:t>
       </w:r>
       <w:r>
-        <w:t xml:space="preserve">, se paso a pensar los objetivos a nivel de desarrollo software, y se llevo a cabo la creación y estructura de la </w:t>
-      </w:r>
+        <w:t>, se paso a pensar los objetivos a nivel de desarrollo software, y se llevo a cabo la creación y estructura de la base de datos, se crearon dos colecciones los alimentos y los usuarios, con sus diferentes características para el posterior tratamiento de los datos.</w:t>
+      </w:r>
+    </w:p>
+    <w:p>
+      <w:pPr>
+        <w:pStyle w:val="Prrafodelista"/>
+        <w:numPr>
+          <w:ilvl w:val="0"/>
+          <w:numId w:val="1"/>
+        </w:numPr>
+      </w:pPr>
+      <w:r>
+        <w:t xml:space="preserve">Una vez pensada la mejor disposición y estructura de las bases de datos, se empezó a crear el esqueleto del programa, se desarrollo una aplicación de línea de comandos, </w:t>
+      </w:r>
+      <w:r>
+        <w:t>que,</w:t>
+      </w:r>
+      <w:r>
+        <w:t xml:space="preserve"> de manera básica y lineal, te pedía comprobación de usuarios y te mostraba la comida.</w:t>
+      </w:r>
+    </w:p>
+    <w:p>
+      <w:pPr>
+        <w:pStyle w:val="Prrafodelista"/>
+        <w:numPr>
+          <w:ilvl w:val="0"/>
+          <w:numId w:val="1"/>
+        </w:numPr>
+      </w:pPr>
+      <w:r>
+        <w:t>Una vez hech</w:t>
+      </w:r>
+      <w:r>
+        <w:t>o el esqueleto se empezaron a desarrollar los cálculos necesarios, para redistribuir la información y llevar a cabo los cálculos de la manera más precisa posible.</w:t>
+      </w:r>
+    </w:p>
+    <w:p>
+      <w:pPr>
+        <w:pStyle w:val="Prrafodelista"/>
+        <w:numPr>
+          <w:ilvl w:val="0"/>
+          <w:numId w:val="1"/>
+        </w:numPr>
+      </w:pPr>
+      <w:r>
+        <w:t xml:space="preserve">Una vez creados los módulos y hechos los cálculos se empezó a trabajar sobre la interfaz gráfica, en este paso, hubo un pequeño parche, pues hubo que adaptar el esqueleto para encajarlo con las competencias de </w:t>
+      </w:r>
+      <w:proofErr w:type="spellStart"/>
+      <w:r>
+        <w:t>Tkinter</w:t>
+      </w:r>
+      <w:proofErr w:type="spellEnd"/>
+      <w:r>
+        <w:t xml:space="preserve"> para la interfaz gráfica.</w:t>
+      </w:r>
+    </w:p>
+    <w:p>
+      <w:pPr>
+        <w:pStyle w:val="Prrafodelista"/>
+        <w:numPr>
+          <w:ilvl w:val="0"/>
+          <w:numId w:val="1"/>
+        </w:numPr>
+      </w:pPr>
+      <w:r>
+        <w:t xml:space="preserve">En este punto ya habíamos conseguido una aplicación sencilla y básica y había que empezar a cubrir las necesidades del usuario. Era necesario que el usuario pudiera cambiar su elección, que tuviera a la vista la información de cada comida, y la información sobre su día a día. Aquí se creo el tronco del programa, que se basa en actualizar todas las comidas cada vez que se actualiza los datos del actual día del cliente. Para esto se </w:t>
+      </w:r>
+      <w:r>
+        <w:t>creó</w:t>
+      </w:r>
+      <w:r>
+        <w:t xml:space="preserve"> el </w:t>
+      </w:r>
+      <w:r>
+        <w:t>módulo</w:t>
+      </w:r>
+      <w:r>
+        <w:t xml:space="preserve"> vista.</w:t>
+      </w:r>
+    </w:p>
+    <w:p>
+      <w:pPr>
+        <w:pStyle w:val="Prrafodelista"/>
+        <w:numPr>
+          <w:ilvl w:val="0"/>
+          <w:numId w:val="1"/>
+        </w:numPr>
+      </w:pPr>
       <w:r>
         <w:lastRenderedPageBreak/>
-        <w:t>base de datos, se crearon dos colecciones los alimentos y los usuarios, con sus diferentes características para el posterior tratamiento de los datos.</w:t>
-      </w:r>
-    </w:p>
-    <w:p>
-      <w:pPr>
-        <w:pStyle w:val="Prrafodelista"/>
-        <w:numPr>
-          <w:ilvl w:val="0"/>
-          <w:numId w:val="1"/>
-        </w:numPr>
-      </w:pPr>
-      <w:r>
-        <w:t xml:space="preserve">Una vez pensada la mejor disposición y estructura de las bases de datos, se empezó a crear el esqueleto del programa, se desarrollo una aplicación de línea de comandos, </w:t>
-      </w:r>
-      <w:r>
-        <w:t>que,</w:t>
-      </w:r>
-      <w:r>
-        <w:t xml:space="preserve"> de manera básica y lineal, te pedía comprobación de usuarios y te mostraba la comida.</w:t>
-      </w:r>
-    </w:p>
-    <w:p>
-      <w:pPr>
-        <w:pStyle w:val="Prrafodelista"/>
-        <w:numPr>
-          <w:ilvl w:val="0"/>
-          <w:numId w:val="1"/>
-        </w:numPr>
-      </w:pPr>
-      <w:r>
-        <w:t>Una vez hech</w:t>
-      </w:r>
-      <w:r>
-        <w:t>o el esqueleto se empezaron a desarrollar los cálculos necesarios, para redistribuir la información y llevar a cabo los cálculos de la manera más precisa posible.</w:t>
-      </w:r>
-    </w:p>
-    <w:p>
-      <w:pPr>
-        <w:pStyle w:val="Prrafodelista"/>
-        <w:numPr>
-          <w:ilvl w:val="0"/>
-          <w:numId w:val="1"/>
-        </w:numPr>
-      </w:pPr>
-      <w:r>
-        <w:t xml:space="preserve">Una vez creados los módulos y hechos los cálculos se empezó a trabajar sobre la interfaz gráfica, en este paso, hubo un pequeño parche, pues hubo que adaptar el esqueleto para encajarlo con las competencias de </w:t>
-      </w:r>
-      <w:proofErr w:type="spellStart"/>
-      <w:r>
-        <w:t>Tkinter</w:t>
-      </w:r>
-      <w:proofErr w:type="spellEnd"/>
-      <w:r>
-        <w:t xml:space="preserve"> para la interfaz gráfica.</w:t>
-      </w:r>
-    </w:p>
-    <w:p>
-      <w:pPr>
-        <w:pStyle w:val="Prrafodelista"/>
-        <w:numPr>
-          <w:ilvl w:val="0"/>
-          <w:numId w:val="1"/>
-        </w:numPr>
-      </w:pPr>
-      <w:r>
-        <w:t xml:space="preserve">En este punto ya habíamos conseguido una aplicación sencilla y básica y había que empezar a cubrir las necesidades del usuario. Era necesario que el usuario pudiera cambiar su elección, que tuviera a la vista la información de cada comida, y la información sobre su día a día. Aquí se creo el tronco del programa, que se basa en actualizar todas las comidas cada vez que se actualiza los datos del actual día del cliente. Para esto se </w:t>
-      </w:r>
-      <w:r>
-        <w:t>creó</w:t>
-      </w:r>
-      <w:r>
-        <w:t xml:space="preserve"> el </w:t>
-      </w:r>
-      <w:r>
-        <w:t>módulo</w:t>
-      </w:r>
-      <w:r>
-        <w:t xml:space="preserve"> vista.</w:t>
-      </w:r>
-    </w:p>
-    <w:p>
-      <w:pPr>
-        <w:pStyle w:val="Prrafodelista"/>
-        <w:numPr>
-          <w:ilvl w:val="0"/>
-          <w:numId w:val="1"/>
-        </w:numPr>
-      </w:pPr>
-      <w:r>
         <w:t>Una vez la aplicación funcionando, y todos los algoritmos haciendo su correspondiente trabajo toco perfilar detalles, a simple vista, de menor importancia, pero que en verdad juega un gran papel en el objetivo final del proyecto, se empezó a crear el sistema de gráficos e historiales, para que los usuarios pudieran aprender de sus errores, y tener un seguimiento de su avance desde el inicio del programa.</w:t>
       </w:r>
     </w:p>
@@ -376,8 +570,124 @@
       </w:rPr>
     </w:lvl>
   </w:abstractNum>
+  <w:abstractNum w:abstractNumId="1" w15:restartNumberingAfterBreak="0">
+    <w:nsid w:val="5B3553C2"/>
+    <w:multiLevelType w:val="hybridMultilevel"/>
+    <w:tmpl w:val="F9CA43E6"/>
+    <w:lvl w:ilvl="0" w:tplc="0C0A0001">
+      <w:start w:val="1"/>
+      <w:numFmt w:val="bullet"/>
+      <w:lvlText w:val=""/>
+      <w:lvlJc w:val="left"/>
+      <w:pPr>
+        <w:ind w:left="720" w:hanging="360"/>
+      </w:pPr>
+      <w:rPr>
+        <w:rFonts w:ascii="Symbol" w:hAnsi="Symbol" w:hint="default"/>
+      </w:rPr>
+    </w:lvl>
+    <w:lvl w:ilvl="1" w:tplc="0C0A0003" w:tentative="1">
+      <w:start w:val="1"/>
+      <w:numFmt w:val="bullet"/>
+      <w:lvlText w:val="o"/>
+      <w:lvlJc w:val="left"/>
+      <w:pPr>
+        <w:ind w:left="1440" w:hanging="360"/>
+      </w:pPr>
+      <w:rPr>
+        <w:rFonts w:ascii="Courier New" w:hAnsi="Courier New" w:cs="Courier New" w:hint="default"/>
+      </w:rPr>
+    </w:lvl>
+    <w:lvl w:ilvl="2" w:tplc="0C0A0005" w:tentative="1">
+      <w:start w:val="1"/>
+      <w:numFmt w:val="bullet"/>
+      <w:lvlText w:val=""/>
+      <w:lvlJc w:val="left"/>
+      <w:pPr>
+        <w:ind w:left="2160" w:hanging="360"/>
+      </w:pPr>
+      <w:rPr>
+        <w:rFonts w:ascii="Wingdings" w:hAnsi="Wingdings" w:hint="default"/>
+      </w:rPr>
+    </w:lvl>
+    <w:lvl w:ilvl="3" w:tplc="0C0A0001" w:tentative="1">
+      <w:start w:val="1"/>
+      <w:numFmt w:val="bullet"/>
+      <w:lvlText w:val=""/>
+      <w:lvlJc w:val="left"/>
+      <w:pPr>
+        <w:ind w:left="2880" w:hanging="360"/>
+      </w:pPr>
+      <w:rPr>
+        <w:rFonts w:ascii="Symbol" w:hAnsi="Symbol" w:hint="default"/>
+      </w:rPr>
+    </w:lvl>
+    <w:lvl w:ilvl="4" w:tplc="0C0A0003" w:tentative="1">
+      <w:start w:val="1"/>
+      <w:numFmt w:val="bullet"/>
+      <w:lvlText w:val="o"/>
+      <w:lvlJc w:val="left"/>
+      <w:pPr>
+        <w:ind w:left="3600" w:hanging="360"/>
+      </w:pPr>
+      <w:rPr>
+        <w:rFonts w:ascii="Courier New" w:hAnsi="Courier New" w:cs="Courier New" w:hint="default"/>
+      </w:rPr>
+    </w:lvl>
+    <w:lvl w:ilvl="5" w:tplc="0C0A0005" w:tentative="1">
+      <w:start w:val="1"/>
+      <w:numFmt w:val="bullet"/>
+      <w:lvlText w:val=""/>
+      <w:lvlJc w:val="left"/>
+      <w:pPr>
+        <w:ind w:left="4320" w:hanging="360"/>
+      </w:pPr>
+      <w:rPr>
+        <w:rFonts w:ascii="Wingdings" w:hAnsi="Wingdings" w:hint="default"/>
+      </w:rPr>
+    </w:lvl>
+    <w:lvl w:ilvl="6" w:tplc="0C0A0001" w:tentative="1">
+      <w:start w:val="1"/>
+      <w:numFmt w:val="bullet"/>
+      <w:lvlText w:val=""/>
+      <w:lvlJc w:val="left"/>
+      <w:pPr>
+        <w:ind w:left="5040" w:hanging="360"/>
+      </w:pPr>
+      <w:rPr>
+        <w:rFonts w:ascii="Symbol" w:hAnsi="Symbol" w:hint="default"/>
+      </w:rPr>
+    </w:lvl>
+    <w:lvl w:ilvl="7" w:tplc="0C0A0003" w:tentative="1">
+      <w:start w:val="1"/>
+      <w:numFmt w:val="bullet"/>
+      <w:lvlText w:val="o"/>
+      <w:lvlJc w:val="left"/>
+      <w:pPr>
+        <w:ind w:left="5760" w:hanging="360"/>
+      </w:pPr>
+      <w:rPr>
+        <w:rFonts w:ascii="Courier New" w:hAnsi="Courier New" w:cs="Courier New" w:hint="default"/>
+      </w:rPr>
+    </w:lvl>
+    <w:lvl w:ilvl="8" w:tplc="0C0A0005" w:tentative="1">
+      <w:start w:val="1"/>
+      <w:numFmt w:val="bullet"/>
+      <w:lvlText w:val=""/>
+      <w:lvlJc w:val="left"/>
+      <w:pPr>
+        <w:ind w:left="6480" w:hanging="360"/>
+      </w:pPr>
+      <w:rPr>
+        <w:rFonts w:ascii="Wingdings" w:hAnsi="Wingdings" w:hint="default"/>
+      </w:rPr>
+    </w:lvl>
+  </w:abstractNum>
   <w:num w:numId="1">
     <w:abstractNumId w:val="0"/>
+  </w:num>
+  <w:num w:numId="2">
+    <w:abstractNumId w:val="1"/>
   </w:num>
 </w:numbering>
 </file>

</xml_diff>